<commit_message>
Added placeholders to cover letter
</commit_message>
<xml_diff>
--- a/resume/Cover Letter.docx
+++ b/resume/Cover Letter.docx
@@ -1,6 +1,6 @@
 
 <file path=word/document.xml><?xml version="1.0" encoding="utf-8"?>
-<w:document xmlns:wpc="http://schemas.microsoft.com/office/word/2010/wordprocessingCanvas" xmlns:cx="http://schemas.microsoft.com/office/drawing/2014/chartex" xmlns:cx1="http://schemas.microsoft.com/office/drawing/2015/9/8/chartex" xmlns:cx2="http://schemas.microsoft.com/office/drawing/2015/10/21/chartex" xmlns:cx3="http://schemas.microsoft.com/office/drawing/2016/5/9/chartex" xmlns:cx4="http://schemas.microsoft.com/office/drawing/2016/5/10/chartex" xmlns:cx5="http://schemas.microsoft.com/office/drawing/2016/5/11/chartex" xmlns:cx6="http://schemas.microsoft.com/office/drawing/2016/5/12/chartex" xmlns:cx7="http://schemas.microsoft.com/office/drawing/2016/5/13/chartex" xmlns:cx8="http://schemas.microsoft.com/office/drawing/2016/5/14/chartex" xmlns:mc="http://schemas.openxmlformats.org/markup-compatibility/2006" xmlns:aink="http://schemas.microsoft.com/office/drawing/2016/ink" xmlns:am3d="http://schemas.microsoft.com/office/drawing/2017/model3d" xmlns:o="urn:schemas-microsoft-com:office:office" xmlns:r="http://schemas.openxmlformats.org/officeDocument/2006/relationships" xmlns:m="http://schemas.openxmlformats.org/officeDocument/2006/math" xmlns:v="urn:schemas-microsoft-com:vml" xmlns:wp14="http://schemas.microsoft.com/office/word/2010/wordprocessingDrawing" xmlns:wp="http://schemas.openxmlformats.org/drawingml/2006/wordprocessingDrawing" xmlns:w10="urn:schemas-microsoft-com:office:word" xmlns:w="http://schemas.openxmlformats.org/wordprocessingml/2006/main" xmlns:w14="http://schemas.microsoft.com/office/word/2010/wordml" xmlns:w15="http://schemas.microsoft.com/office/word/2012/wordml" xmlns:w16cex="http://schemas.microsoft.com/office/word/2018/wordml/cex" xmlns:w16cid="http://schemas.microsoft.com/office/word/2016/wordml/cid" xmlns:w16="http://schemas.microsoft.com/office/word/2018/wordml" xmlns:w16se="http://schemas.microsoft.com/office/word/2015/wordml/symex" xmlns:wpg="http://schemas.microsoft.com/office/word/2010/wordprocessingGroup" xmlns:wpi="http://schemas.microsoft.com/office/word/2010/wordprocessingInk" xmlns:wne="http://schemas.microsoft.com/office/word/2006/wordml" xmlns:wps="http://schemas.microsoft.com/office/word/2010/wordprocessingShape" mc:Ignorable="w14 w15 w16se w16cid w16 w16cex wp14">
+<w:document xmlns:wpc="http://schemas.microsoft.com/office/word/2010/wordprocessingCanvas" xmlns:cx="http://schemas.microsoft.com/office/drawing/2014/chartex" xmlns:cx1="http://schemas.microsoft.com/office/drawing/2015/9/8/chartex" xmlns:cx2="http://schemas.microsoft.com/office/drawing/2015/10/21/chartex" xmlns:cx3="http://schemas.microsoft.com/office/drawing/2016/5/9/chartex" xmlns:cx4="http://schemas.microsoft.com/office/drawing/2016/5/10/chartex" xmlns:cx5="http://schemas.microsoft.com/office/drawing/2016/5/11/chartex" xmlns:cx6="http://schemas.microsoft.com/office/drawing/2016/5/12/chartex" xmlns:cx7="http://schemas.microsoft.com/office/drawing/2016/5/13/chartex" xmlns:cx8="http://schemas.microsoft.com/office/drawing/2016/5/14/chartex" xmlns:mc="http://schemas.openxmlformats.org/markup-compatibility/2006" xmlns:aink="http://schemas.microsoft.com/office/drawing/2016/ink" xmlns:am3d="http://schemas.microsoft.com/office/drawing/2017/model3d" xmlns:o="urn:schemas-microsoft-com:office:office" xmlns:r="http://schemas.openxmlformats.org/officeDocument/2006/relationships" xmlns:m="http://schemas.openxmlformats.org/officeDocument/2006/math" xmlns:v="urn:schemas-microsoft-com:vml" xmlns:wp14="http://schemas.microsoft.com/office/word/2010/wordprocessingDrawing" xmlns:wp="http://schemas.openxmlformats.org/drawingml/2006/wordprocessingDrawing" xmlns:w10="urn:schemas-microsoft-com:office:word" xmlns:w="http://schemas.openxmlformats.org/wordprocessingml/2006/main" xmlns:w14="http://schemas.microsoft.com/office/word/2010/wordml" xmlns:w15="http://schemas.microsoft.com/office/word/2012/wordml" xmlns:w16cid="http://schemas.microsoft.com/office/word/2016/wordml/cid" xmlns:w16se="http://schemas.microsoft.com/office/word/2015/wordml/symex" xmlns:wpg="http://schemas.microsoft.com/office/word/2010/wordprocessingGroup" xmlns:wpi="http://schemas.microsoft.com/office/word/2010/wordprocessingInk" xmlns:wne="http://schemas.microsoft.com/office/word/2006/wordml" xmlns:wps="http://schemas.microsoft.com/office/word/2010/wordprocessingShape" mc:Ignorable="w14 w15 w16se w16cid wp14">
   <w:body>
     <w:p>
       <w:pPr>
@@ -16,7 +16,23 @@
           <w:sz w:val="24"/>
           <w:szCs w:val="24"/>
         </w:rPr>
-        <w:t>February 23, 2020</w:t>
+        <w:t>&lt;&lt;&lt;&lt;&lt;</w:t>
+      </w:r>
+      <w:r>
+        <w:rPr>
+          <w:rFonts w:ascii="Gisha" w:hAnsi="Gisha" w:cs="Gisha"/>
+          <w:sz w:val="24"/>
+          <w:szCs w:val="24"/>
+        </w:rPr>
+        <w:t>March 6, 2020</w:t>
+      </w:r>
+      <w:r>
+        <w:rPr>
+          <w:rFonts w:ascii="Gisha" w:hAnsi="Gisha" w:cs="Gisha"/>
+          <w:sz w:val="24"/>
+          <w:szCs w:val="24"/>
+        </w:rPr>
+        <w:t>&gt;&gt;&gt;&gt;&gt;</w:t>
       </w:r>
     </w:p>
     <w:p>
@@ -137,59 +153,56 @@
           <w:szCs w:val="24"/>
         </w:rPr>
       </w:pPr>
-    </w:p>
-    <w:p>
-      <w:pPr>
-        <w:rPr>
-          <w:rFonts w:ascii="Gisha" w:hAnsi="Gisha" w:cs="Gisha"/>
-          <w:sz w:val="24"/>
-          <w:szCs w:val="24"/>
-        </w:rPr>
-      </w:pPr>
-      <w:r>
-        <w:rPr>
-          <w:rFonts w:ascii="Gisha" w:hAnsi="Gisha" w:cs="Gisha" w:hint="cs"/>
-          <w:sz w:val="24"/>
-          <w:szCs w:val="24"/>
-        </w:rPr>
-        <w:t>Dear Hiring Manager,</w:t>
-      </w:r>
-    </w:p>
-    <w:p>
-      <w:pPr>
-        <w:rPr>
-          <w:rFonts w:ascii="Gisha" w:hAnsi="Gisha" w:cs="Gisha"/>
-          <w:sz w:val="24"/>
-          <w:szCs w:val="24"/>
-        </w:rPr>
-      </w:pPr>
-      <w:r>
-        <w:rPr>
-          <w:rFonts w:ascii="Gisha" w:hAnsi="Gisha" w:cs="Gisha" w:hint="cs"/>
-          <w:sz w:val="24"/>
-          <w:szCs w:val="24"/>
-        </w:rPr>
-        <w:t xml:space="preserve">I am </w:t>
-      </w:r>
-      <w:r>
-        <w:rPr>
-          <w:rFonts w:ascii="Gisha" w:hAnsi="Gisha" w:cs="Gisha" w:hint="cs"/>
-          <w:sz w:val="24"/>
-          <w:szCs w:val="24"/>
-        </w:rPr>
-        <w:t xml:space="preserve">interested in </w:t>
-      </w:r>
-      <w:bookmarkStart w:id="0" w:name="_GoBack"/>
-      <w:proofErr w:type="spellStart"/>
-      <w:r>
-        <w:rPr>
-          <w:rFonts w:ascii="Gisha" w:hAnsi="Gisha" w:cs="Gisha"/>
-          <w:sz w:val="24"/>
-          <w:szCs w:val="24"/>
-        </w:rPr>
-        <w:t>Showbie’s</w:t>
-      </w:r>
-      <w:proofErr w:type="spellEnd"/>
+      <w:r>
+        <w:rPr>
+          <w:rFonts w:ascii="Gisha" w:hAnsi="Gisha" w:cs="Gisha"/>
+          <w:sz w:val="24"/>
+          <w:szCs w:val="24"/>
+        </w:rPr>
+        <w:t>To Whom It May Concern</w:t>
+      </w:r>
+      <w:r>
+        <w:rPr>
+          <w:rFonts w:ascii="Gisha" w:hAnsi="Gisha" w:cs="Gisha" w:hint="cs"/>
+          <w:sz w:val="24"/>
+          <w:szCs w:val="24"/>
+        </w:rPr>
+        <w:t>,</w:t>
+      </w:r>
+    </w:p>
+    <w:p>
+      <w:pPr>
+        <w:rPr>
+          <w:rFonts w:ascii="Gisha" w:hAnsi="Gisha" w:cs="Gisha"/>
+          <w:sz w:val="24"/>
+          <w:szCs w:val="24"/>
+        </w:rPr>
+      </w:pPr>
+    </w:p>
+    <w:p>
+      <w:pPr>
+        <w:rPr>
+          <w:rFonts w:ascii="Gisha" w:hAnsi="Gisha" w:cs="Gisha"/>
+          <w:sz w:val="24"/>
+          <w:szCs w:val="24"/>
+        </w:rPr>
+      </w:pPr>
+      <w:r>
+        <w:rPr>
+          <w:rFonts w:ascii="Gisha" w:hAnsi="Gisha" w:cs="Gisha" w:hint="cs"/>
+          <w:sz w:val="24"/>
+          <w:szCs w:val="24"/>
+        </w:rPr>
+        <w:t>I am interested in</w:t>
+      </w:r>
+      <w:r>
+        <w:rPr>
+          <w:rFonts w:ascii="Gisha" w:hAnsi="Gisha" w:cs="Gisha"/>
+          <w:sz w:val="24"/>
+          <w:szCs w:val="24"/>
+        </w:rPr>
+        <w:t xml:space="preserve"> applying for</w:t>
+      </w:r>
       <w:r>
         <w:rPr>
           <w:rFonts w:ascii="Gisha" w:hAnsi="Gisha" w:cs="Gisha" w:hint="cs"/>
@@ -198,38 +211,13 @@
         </w:rPr>
         <w:t xml:space="preserve"> </w:t>
       </w:r>
-      <w:bookmarkEnd w:id="0"/>
-      <w:r>
-        <w:rPr>
-          <w:rFonts w:ascii="Gisha" w:hAnsi="Gisha" w:cs="Gisha" w:hint="cs"/>
-          <w:sz w:val="24"/>
-          <w:szCs w:val="24"/>
-        </w:rPr>
-        <w:t xml:space="preserve">Software </w:t>
-      </w:r>
-      <w:r>
-        <w:rPr>
-          <w:rFonts w:ascii="Gisha" w:hAnsi="Gisha" w:cs="Gisha"/>
-          <w:sz w:val="24"/>
-          <w:szCs w:val="24"/>
-        </w:rPr>
-        <w:t>Developer</w:t>
-      </w:r>
-      <w:r>
-        <w:rPr>
-          <w:rFonts w:ascii="Gisha" w:hAnsi="Gisha" w:cs="Gisha" w:hint="cs"/>
-          <w:sz w:val="24"/>
-          <w:szCs w:val="24"/>
-        </w:rPr>
-        <w:t xml:space="preserve"> Internship for Summer 202</w:t>
-      </w:r>
-      <w:r>
-        <w:rPr>
-          <w:rFonts w:ascii="Gisha" w:hAnsi="Gisha" w:cs="Gisha"/>
-          <w:sz w:val="24"/>
-          <w:szCs w:val="24"/>
-        </w:rPr>
-        <w:t>0</w:t>
+      <w:r>
+        <w:rPr>
+          <w:rFonts w:ascii="Gisha" w:hAnsi="Gisha" w:cs="Gisha"/>
+          <w:sz w:val="24"/>
+          <w:szCs w:val="24"/>
+        </w:rPr>
+        <w:t>&lt;&lt;&lt;&lt;&lt;Company name plus title of job&gt;&gt;&gt;&gt;&gt;</w:t>
       </w:r>
       <w:r>
         <w:rPr>
@@ -245,7 +233,15 @@
           <w:sz w:val="24"/>
           <w:szCs w:val="24"/>
         </w:rPr>
-        <w:t>on Indeed</w:t>
+        <w:t xml:space="preserve">on </w:t>
+      </w:r>
+      <w:r>
+        <w:rPr>
+          <w:rFonts w:ascii="Gisha" w:hAnsi="Gisha" w:cs="Gisha"/>
+          <w:sz w:val="24"/>
+          <w:szCs w:val="24"/>
+        </w:rPr>
+        <w:t>&lt;&lt;Where I found it&gt;&gt;&gt;</w:t>
       </w:r>
       <w:r>
         <w:rPr>
@@ -261,15 +257,47 @@
           <w:sz w:val="24"/>
           <w:szCs w:val="24"/>
         </w:rPr>
-        <w:t>empowering the classroom and helping to improve teaching and learning experiences</w:t>
-      </w:r>
-      <w:r>
-        <w:rPr>
-          <w:rFonts w:ascii="Gisha" w:hAnsi="Gisha" w:cs="Gisha" w:hint="cs"/>
-          <w:sz w:val="24"/>
-          <w:szCs w:val="24"/>
-        </w:rPr>
-        <w:t>. I enjoy working on challenging problems and creating useful and tested solutions.</w:t>
+        <w:t>&lt;&lt;&lt;why are they awesome&gt;&gt;&gt;</w:t>
+      </w:r>
+      <w:r>
+        <w:rPr>
+          <w:rFonts w:ascii="Gisha" w:hAnsi="Gisha" w:cs="Gisha" w:hint="cs"/>
+          <w:sz w:val="24"/>
+          <w:szCs w:val="24"/>
+        </w:rPr>
+        <w:t xml:space="preserve">. I enjoy working on challenging problems and </w:t>
+      </w:r>
+      <w:r>
+        <w:rPr>
+          <w:rFonts w:ascii="Gisha" w:hAnsi="Gisha" w:cs="Gisha"/>
+          <w:sz w:val="24"/>
+          <w:szCs w:val="24"/>
+        </w:rPr>
+        <w:t>developing</w:t>
+      </w:r>
+      <w:r>
+        <w:rPr>
+          <w:rFonts w:ascii="Gisha" w:hAnsi="Gisha" w:cs="Gisha" w:hint="cs"/>
+          <w:sz w:val="24"/>
+          <w:szCs w:val="24"/>
+        </w:rPr>
+        <w:t xml:space="preserve"> useful and tested solutions</w:t>
+      </w:r>
+      <w:r>
+        <w:rPr>
+          <w:rFonts w:ascii="Gisha" w:hAnsi="Gisha" w:cs="Gisha"/>
+          <w:sz w:val="24"/>
+          <w:szCs w:val="24"/>
+        </w:rPr>
+        <w:t xml:space="preserve"> both individually and in a team environment</w:t>
+      </w:r>
+      <w:r>
+        <w:rPr>
+          <w:rFonts w:ascii="Gisha" w:hAnsi="Gisha" w:cs="Gisha" w:hint="cs"/>
+          <w:sz w:val="24"/>
+          <w:szCs w:val="24"/>
+        </w:rPr>
+        <w:t>.</w:t>
       </w:r>
     </w:p>
     <w:p>
@@ -365,7 +393,7 @@
           <w:sz w:val="24"/>
           <w:szCs w:val="24"/>
         </w:rPr>
-        <w:t xml:space="preserve"> 2020 hackathon in which my group built an ML Algorithm application where we used React Native to create the front-end. For the project, we initially used AWS Amplify and S3, however we moved away from AWS services. </w:t>
+        <w:t xml:space="preserve"> 2020 hackathon in which my group built a Machine Learning (ML) Algorithm application where we used React Native to create the front-end. For the hackathon, we initially used AWS Amplify and S3, however we moved away from AWS services towards the end. </w:t>
       </w:r>
       <w:r>
         <w:rPr>
@@ -390,47 +418,49 @@
           <w:sz w:val="24"/>
           <w:szCs w:val="24"/>
         </w:rPr>
-        <w:t>I would bring to any position first-rate communication skills, an enjoyable personality and a commitment to learning with your support and mentorship to apply knowledge effectively</w:t>
-      </w:r>
-      <w:r>
-        <w:rPr>
-          <w:rFonts w:ascii="Gisha" w:hAnsi="Gisha" w:cs="Gisha"/>
-          <w:sz w:val="24"/>
-          <w:szCs w:val="24"/>
-        </w:rPr>
-        <w:t xml:space="preserve"> as a</w:t>
-      </w:r>
-      <w:r>
-        <w:rPr>
-          <w:rFonts w:ascii="Gisha" w:hAnsi="Gisha" w:cs="Gisha"/>
-          <w:sz w:val="24"/>
-          <w:szCs w:val="24"/>
-        </w:rPr>
-        <w:t>n</w:t>
-      </w:r>
-      <w:r>
-        <w:rPr>
-          <w:rFonts w:ascii="Gisha" w:hAnsi="Gisha" w:cs="Gisha"/>
-          <w:sz w:val="24"/>
-          <w:szCs w:val="24"/>
-        </w:rPr>
-        <w:t xml:space="preserve"> </w:t>
-      </w:r>
-      <w:r>
-        <w:rPr>
-          <w:rFonts w:ascii="Gisha" w:hAnsi="Gisha" w:cs="Gisha"/>
-          <w:sz w:val="24"/>
-          <w:szCs w:val="24"/>
-        </w:rPr>
-        <w:t>intern</w:t>
-      </w:r>
-      <w:r>
-        <w:rPr>
-          <w:rFonts w:ascii="Gisha" w:hAnsi="Gisha" w:cs="Gisha" w:hint="cs"/>
-          <w:sz w:val="24"/>
-          <w:szCs w:val="24"/>
-        </w:rPr>
-        <w:t xml:space="preserve">. I’ve attached a copy of my resume and my </w:t>
+        <w:t xml:space="preserve">I would bring to </w:t>
+      </w:r>
+      <w:r>
+        <w:rPr>
+          <w:rFonts w:ascii="Gisha" w:hAnsi="Gisha" w:cs="Gisha"/>
+          <w:sz w:val="24"/>
+          <w:szCs w:val="24"/>
+        </w:rPr>
+        <w:t>this</w:t>
+      </w:r>
+      <w:r>
+        <w:rPr>
+          <w:rFonts w:ascii="Gisha" w:hAnsi="Gisha" w:cs="Gisha" w:hint="cs"/>
+          <w:sz w:val="24"/>
+          <w:szCs w:val="24"/>
+        </w:rPr>
+        <w:t xml:space="preserve"> position first-rate communication skills, an enjoyable personality and a commitment to learning with your support and mentorship to apply knowledge effectively</w:t>
+      </w:r>
+      <w:r>
+        <w:rPr>
+          <w:rFonts w:ascii="Gisha" w:hAnsi="Gisha" w:cs="Gisha"/>
+          <w:sz w:val="24"/>
+          <w:szCs w:val="24"/>
+        </w:rPr>
+        <w:t xml:space="preserve"> as an intern</w:t>
+      </w:r>
+      <w:r>
+        <w:rPr>
+          <w:rFonts w:ascii="Gisha" w:hAnsi="Gisha" w:cs="Gisha" w:hint="cs"/>
+          <w:sz w:val="24"/>
+          <w:szCs w:val="24"/>
+        </w:rPr>
+        <w:t>. I’ve attached a copy of my re</w:t>
+      </w:r>
+      <w:bookmarkStart w:id="0" w:name="_GoBack"/>
+      <w:bookmarkEnd w:id="0"/>
+      <w:r>
+        <w:rPr>
+          <w:rFonts w:ascii="Gisha" w:hAnsi="Gisha" w:cs="Gisha" w:hint="cs"/>
+          <w:sz w:val="24"/>
+          <w:szCs w:val="24"/>
+        </w:rPr>
+        <w:t xml:space="preserve">sume and my </w:t>
       </w:r>
       <w:hyperlink r:id="rId6" w:history="1">
         <w:r>
@@ -449,7 +479,23 @@
           <w:sz w:val="24"/>
           <w:szCs w:val="24"/>
         </w:rPr>
-        <w:t xml:space="preserve"> full of my projects that details my projects and experiences in software engineering. I can be reached anytime via </w:t>
+        <w:t xml:space="preserve"> that details my projects and experiences in software engineering</w:t>
+      </w:r>
+      <w:r>
+        <w:rPr>
+          <w:rFonts w:ascii="Gisha" w:hAnsi="Gisha" w:cs="Gisha"/>
+          <w:sz w:val="24"/>
+          <w:szCs w:val="24"/>
+        </w:rPr>
+        <w:t xml:space="preserve"> and full-stack development</w:t>
+      </w:r>
+      <w:r>
+        <w:rPr>
+          <w:rFonts w:ascii="Gisha" w:hAnsi="Gisha" w:cs="Gisha" w:hint="cs"/>
+          <w:sz w:val="24"/>
+          <w:szCs w:val="24"/>
+        </w:rPr>
+        <w:t xml:space="preserve">. I can be reached anytime via </w:t>
       </w:r>
       <w:r>
         <w:rPr>
@@ -560,7 +606,7 @@
 </file>
 
 <file path=word/numbering.xml><?xml version="1.0" encoding="utf-8"?>
-<w:numbering xmlns:wpc="http://schemas.microsoft.com/office/word/2010/wordprocessingCanvas" xmlns:cx="http://schemas.microsoft.com/office/drawing/2014/chartex" xmlns:cx1="http://schemas.microsoft.com/office/drawing/2015/9/8/chartex" xmlns:cx2="http://schemas.microsoft.com/office/drawing/2015/10/21/chartex" xmlns:cx3="http://schemas.microsoft.com/office/drawing/2016/5/9/chartex" xmlns:cx4="http://schemas.microsoft.com/office/drawing/2016/5/10/chartex" xmlns:cx5="http://schemas.microsoft.com/office/drawing/2016/5/11/chartex" xmlns:cx6="http://schemas.microsoft.com/office/drawing/2016/5/12/chartex" xmlns:cx7="http://schemas.microsoft.com/office/drawing/2016/5/13/chartex" xmlns:cx8="http://schemas.microsoft.com/office/drawing/2016/5/14/chartex" xmlns:mc="http://schemas.openxmlformats.org/markup-compatibility/2006" xmlns:aink="http://schemas.microsoft.com/office/drawing/2016/ink" xmlns:am3d="http://schemas.microsoft.com/office/drawing/2017/model3d" xmlns:o="urn:schemas-microsoft-com:office:office" xmlns:r="http://schemas.openxmlformats.org/officeDocument/2006/relationships" xmlns:m="http://schemas.openxmlformats.org/officeDocument/2006/math" xmlns:v="urn:schemas-microsoft-com:vml" xmlns:wp14="http://schemas.microsoft.com/office/word/2010/wordprocessingDrawing" xmlns:wp="http://schemas.openxmlformats.org/drawingml/2006/wordprocessingDrawing" xmlns:w10="urn:schemas-microsoft-com:office:word" xmlns:w="http://schemas.openxmlformats.org/wordprocessingml/2006/main" xmlns:w14="http://schemas.microsoft.com/office/word/2010/wordml" xmlns:w15="http://schemas.microsoft.com/office/word/2012/wordml" xmlns:w16cex="http://schemas.microsoft.com/office/word/2018/wordml/cex" xmlns:w16cid="http://schemas.microsoft.com/office/word/2016/wordml/cid" xmlns:w16="http://schemas.microsoft.com/office/word/2018/wordml" xmlns:w16se="http://schemas.microsoft.com/office/word/2015/wordml/symex" xmlns:wpg="http://schemas.microsoft.com/office/word/2010/wordprocessingGroup" xmlns:wpi="http://schemas.microsoft.com/office/word/2010/wordprocessingInk" xmlns:wne="http://schemas.microsoft.com/office/word/2006/wordml" xmlns:wps="http://schemas.microsoft.com/office/word/2010/wordprocessingShape" mc:Ignorable="w14 w15 w16se w16cid w16 w16cex wp14">
+<w:numbering xmlns:wpc="http://schemas.microsoft.com/office/word/2010/wordprocessingCanvas" xmlns:cx="http://schemas.microsoft.com/office/drawing/2014/chartex" xmlns:cx1="http://schemas.microsoft.com/office/drawing/2015/9/8/chartex" xmlns:cx2="http://schemas.microsoft.com/office/drawing/2015/10/21/chartex" xmlns:cx3="http://schemas.microsoft.com/office/drawing/2016/5/9/chartex" xmlns:cx4="http://schemas.microsoft.com/office/drawing/2016/5/10/chartex" xmlns:cx5="http://schemas.microsoft.com/office/drawing/2016/5/11/chartex" xmlns:cx6="http://schemas.microsoft.com/office/drawing/2016/5/12/chartex" xmlns:cx7="http://schemas.microsoft.com/office/drawing/2016/5/13/chartex" xmlns:cx8="http://schemas.microsoft.com/office/drawing/2016/5/14/chartex" xmlns:mc="http://schemas.openxmlformats.org/markup-compatibility/2006" xmlns:aink="http://schemas.microsoft.com/office/drawing/2016/ink" xmlns:am3d="http://schemas.microsoft.com/office/drawing/2017/model3d" xmlns:o="urn:schemas-microsoft-com:office:office" xmlns:r="http://schemas.openxmlformats.org/officeDocument/2006/relationships" xmlns:m="http://schemas.openxmlformats.org/officeDocument/2006/math" xmlns:v="urn:schemas-microsoft-com:vml" xmlns:wp14="http://schemas.microsoft.com/office/word/2010/wordprocessingDrawing" xmlns:wp="http://schemas.openxmlformats.org/drawingml/2006/wordprocessingDrawing" xmlns:w10="urn:schemas-microsoft-com:office:word" xmlns:w="http://schemas.openxmlformats.org/wordprocessingml/2006/main" xmlns:w14="http://schemas.microsoft.com/office/word/2010/wordml" xmlns:w15="http://schemas.microsoft.com/office/word/2012/wordml" xmlns:w16cid="http://schemas.microsoft.com/office/word/2016/wordml/cid" xmlns:w16se="http://schemas.microsoft.com/office/word/2015/wordml/symex" xmlns:wpg="http://schemas.microsoft.com/office/word/2010/wordprocessingGroup" xmlns:wpi="http://schemas.microsoft.com/office/word/2010/wordprocessingInk" xmlns:wne="http://schemas.microsoft.com/office/word/2006/wordml" xmlns:wps="http://schemas.microsoft.com/office/word/2010/wordprocessingShape" mc:Ignorable="w14 w15 w16se w16cid wp14">
   <w:abstractNum w:abstractNumId="0" w15:restartNumberingAfterBreak="0">
     <w:nsid w:val="106D6108"/>
     <w:multiLevelType w:val="multilevel"/>
@@ -869,7 +915,7 @@
 </file>
 
 <file path=word/styles.xml><?xml version="1.0" encoding="utf-8"?>
-<w:styles xmlns:mc="http://schemas.openxmlformats.org/markup-compatibility/2006" xmlns:r="http://schemas.openxmlformats.org/officeDocument/2006/relationships" xmlns:w="http://schemas.openxmlformats.org/wordprocessingml/2006/main" xmlns:w14="http://schemas.microsoft.com/office/word/2010/wordml" xmlns:w15="http://schemas.microsoft.com/office/word/2012/wordml" xmlns:w16cex="http://schemas.microsoft.com/office/word/2018/wordml/cex" xmlns:w16cid="http://schemas.microsoft.com/office/word/2016/wordml/cid" xmlns:w16="http://schemas.microsoft.com/office/word/2018/wordml" xmlns:w16se="http://schemas.microsoft.com/office/word/2015/wordml/symex" mc:Ignorable="w14 w15 w16se w16cid w16 w16cex">
+<w:styles xmlns:mc="http://schemas.openxmlformats.org/markup-compatibility/2006" xmlns:r="http://schemas.openxmlformats.org/officeDocument/2006/relationships" xmlns:w="http://schemas.openxmlformats.org/wordprocessingml/2006/main" xmlns:w14="http://schemas.microsoft.com/office/word/2010/wordml" xmlns:w15="http://schemas.microsoft.com/office/word/2012/wordml" xmlns:w16cid="http://schemas.microsoft.com/office/word/2016/wordml/cid" xmlns:w16se="http://schemas.microsoft.com/office/word/2015/wordml/symex" mc:Ignorable="w14 w15 w16se w16cid">
   <w:docDefaults>
     <w:rPrDefault>
       <w:rPr>
@@ -885,7 +931,7 @@
       </w:pPr>
     </w:pPrDefault>
   </w:docDefaults>
-  <w:latentStyles w:defLockedState="0" w:defUIPriority="99" w:defSemiHidden="0" w:defUnhideWhenUsed="0" w:defQFormat="0" w:count="376">
+  <w:latentStyles w:defLockedState="0" w:defUIPriority="99" w:defSemiHidden="0" w:defUnhideWhenUsed="0" w:defQFormat="0" w:count="377">
     <w:lsdException w:name="Normal" w:uiPriority="0" w:qFormat="1"/>
     <w:lsdException w:name="heading 1" w:uiPriority="9" w:qFormat="1"/>
     <w:lsdException w:name="heading 2" w:semiHidden="1" w:uiPriority="9" w:unhideWhenUsed="1" w:qFormat="1"/>
@@ -991,7 +1037,6 @@
     <w:lsdException w:name="HTML Sample" w:semiHidden="1" w:unhideWhenUsed="1"/>
     <w:lsdException w:name="HTML Typewriter" w:semiHidden="1" w:unhideWhenUsed="1"/>
     <w:lsdException w:name="HTML Variable" w:semiHidden="1" w:unhideWhenUsed="1"/>
-    <w:lsdException w:name="Normal Table" w:semiHidden="1" w:unhideWhenUsed="1"/>
     <w:lsdException w:name="annotation subject" w:semiHidden="1" w:unhideWhenUsed="1"/>
     <w:lsdException w:name="No List" w:semiHidden="1" w:unhideWhenUsed="1"/>
     <w:lsdException w:name="Outline List 1" w:semiHidden="1" w:unhideWhenUsed="1"/>
@@ -1038,10 +1083,8 @@
     <w:lsdException w:name="Table Subtle 2" w:semiHidden="1" w:unhideWhenUsed="1"/>
     <w:lsdException w:name="Table Web 1" w:semiHidden="1" w:unhideWhenUsed="1"/>
     <w:lsdException w:name="Table Web 2" w:semiHidden="1" w:unhideWhenUsed="1"/>
-    <w:lsdException w:name="Table Web 3" w:semiHidden="1" w:unhideWhenUsed="1"/>
     <w:lsdException w:name="Balloon Text" w:semiHidden="1" w:unhideWhenUsed="1"/>
     <w:lsdException w:name="Table Grid" w:uiPriority="39"/>
-    <w:lsdException w:name="Table Theme" w:semiHidden="1" w:unhideWhenUsed="1"/>
     <w:lsdException w:name="Placeholder Text" w:semiHidden="1"/>
     <w:lsdException w:name="No Spacing" w:uiPriority="1" w:qFormat="1"/>
     <w:lsdException w:name="Light Shading" w:uiPriority="60"/>
@@ -1262,10 +1305,12 @@
     <w:lsdException w:name="Hashtag" w:semiHidden="1" w:unhideWhenUsed="1"/>
     <w:lsdException w:name="Unresolved Mention" w:semiHidden="1" w:unhideWhenUsed="1"/>
     <w:lsdException w:name="Smart Link" w:semiHidden="1" w:unhideWhenUsed="1"/>
+    <w:lsdException w:name="Smart Link Error" w:semiHidden="1" w:unhideWhenUsed="1"/>
   </w:latentStyles>
   <w:style w:type="paragraph" w:default="1" w:styleId="Normal">
     <w:name w:val="Normal"/>
     <w:qFormat/>
+    <w:rsid w:val="00340D0F"/>
   </w:style>
   <w:style w:type="character" w:default="1" w:styleId="DefaultParagraphFont">
     <w:name w:val="Default Paragraph Font"/>

</xml_diff>